<commit_message>
added difference between let , const and var
</commit_message>
<xml_diff>
--- a/JavaScript/JavaScript Dökümanı.docx
+++ b/JavaScript/JavaScript Dökümanı.docx
@@ -504,7 +504,7 @@
           <w:r>
             <w:fldChar w:fldCharType="separate"/>
           </w:r>
-          <w:hyperlink w:anchor="_Toc98508631" w:history="1">
+          <w:hyperlink w:anchor="_Toc98522062" w:history="1">
             <w:r>
               <w:rPr>
                 <w:rStyle w:val="Kpr"/>
@@ -531,7 +531,7 @@
                 <w:noProof/>
                 <w:webHidden/>
               </w:rPr>
-              <w:instrText xml:space="preserve"> PAGEREF _Toc98508631 \h </w:instrText>
+              <w:instrText xml:space="preserve"> PAGEREF _Toc98522062 \h </w:instrText>
             </w:r>
             <w:r>
               <w:rPr>
@@ -573,7 +573,7 @@
               <w:noProof/>
             </w:rPr>
           </w:pPr>
-          <w:hyperlink w:anchor="_Toc98508632" w:history="1">
+          <w:hyperlink w:anchor="_Toc98522063" w:history="1">
             <w:r>
               <w:rPr>
                 <w:rStyle w:val="Kpr"/>
@@ -600,7 +600,7 @@
                 <w:noProof/>
                 <w:webHidden/>
               </w:rPr>
-              <w:instrText xml:space="preserve"> PAGEREF _Toc98508632 \h </w:instrText>
+              <w:instrText xml:space="preserve"> PAGEREF _Toc98522063 \h </w:instrText>
             </w:r>
             <w:r>
               <w:rPr>
@@ -621,6 +621,75 @@
                 <w:webHidden/>
               </w:rPr>
               <w:t>3</w:t>
+            </w:r>
+            <w:r>
+              <w:rPr>
+                <w:noProof/>
+                <w:webHidden/>
+              </w:rPr>
+              <w:fldChar w:fldCharType="end"/>
+            </w:r>
+          </w:hyperlink>
+        </w:p>
+        <w:p>
+          <w:pPr>
+            <w:pStyle w:val="T1"/>
+            <w:tabs>
+              <w:tab w:val="right" w:leader="dot" w:pos="9350"/>
+            </w:tabs>
+            <w:rPr>
+              <w:rFonts w:eastAsiaTheme="minorEastAsia"/>
+              <w:noProof/>
+            </w:rPr>
+          </w:pPr>
+          <w:hyperlink w:anchor="_Toc98522064" w:history="1">
+            <w:r>
+              <w:rPr>
+                <w:rStyle w:val="Kpr"/>
+                <w:noProof/>
+              </w:rPr>
+              <w:t>Veri Tipleri</w:t>
+            </w:r>
+            <w:r>
+              <w:rPr>
+                <w:noProof/>
+                <w:webHidden/>
+              </w:rPr>
+              <w:tab/>
+            </w:r>
+            <w:r>
+              <w:rPr>
+                <w:noProof/>
+                <w:webHidden/>
+              </w:rPr>
+              <w:fldChar w:fldCharType="begin"/>
+            </w:r>
+            <w:r>
+              <w:rPr>
+                <w:noProof/>
+                <w:webHidden/>
+              </w:rPr>
+              <w:instrText xml:space="preserve"> PAGEREF _Toc98522064 \h </w:instrText>
+            </w:r>
+            <w:r>
+              <w:rPr>
+                <w:noProof/>
+                <w:webHidden/>
+              </w:rPr>
+            </w:r>
+            <w:r>
+              <w:rPr>
+                <w:noProof/>
+                <w:webHidden/>
+              </w:rPr>
+              <w:fldChar w:fldCharType="separate"/>
+            </w:r>
+            <w:r>
+              <w:rPr>
+                <w:noProof/>
+                <w:webHidden/>
+              </w:rPr>
+              <w:t>4</w:t>
             </w:r>
             <w:r>
               <w:rPr>
@@ -702,7 +771,6 @@
       </w:pPr>
       <w:proofErr w:type="spellStart"/>
       <w:r>
-        <w:lastRenderedPageBreak/>
         <w:t>Javascript</w:t>
       </w:r>
       <w:proofErr w:type="spellEnd"/>
@@ -747,7 +815,7 @@
         <w:pStyle w:val="Balk1"/>
         <w:jc w:val="center"/>
       </w:pPr>
-      <w:bookmarkStart w:id="0" w:name="_Toc98508631"/>
+      <w:bookmarkStart w:id="0" w:name="_Toc98522062"/>
       <w:proofErr w:type="spellStart"/>
       <w:r>
         <w:t>Javascript</w:t>
@@ -1259,9 +1327,9 @@
           <w:numId w:val="2"/>
         </w:numPr>
       </w:pPr>
-      <w:bookmarkStart w:id="1" w:name="_Toc98508632"/>
-      <w:proofErr w:type="spellStart"/>
-      <w:r>
+      <w:proofErr w:type="spellStart"/>
+      <w:r>
+        <w:lastRenderedPageBreak/>
         <w:t>Harici</w:t>
       </w:r>
       <w:proofErr w:type="spellEnd"/>
@@ -1307,7 +1375,6 @@
         <w:jc w:val="center"/>
       </w:pPr>
       <w:r>
-        <w:lastRenderedPageBreak/>
         <w:drawing>
           <wp:inline distT="0" distB="0" distL="0" distR="0" wp14:anchorId="7A4368BE" wp14:editId="0904646F">
             <wp:extent cx="4838565" cy="1550822"/>
@@ -1708,6 +1775,7 @@
         <w:pStyle w:val="Balk1"/>
         <w:jc w:val="center"/>
       </w:pPr>
+      <w:bookmarkStart w:id="1" w:name="_Toc98522063"/>
       <w:proofErr w:type="spellStart"/>
       <w:r>
         <w:t>Temel</w:t>
@@ -2320,6 +2388,7 @@
           <w:b/>
           <w:bCs/>
         </w:rPr>
+        <w:lastRenderedPageBreak/>
         <w:t>Console.clear</w:t>
       </w:r>
       <w:proofErr w:type="spellEnd"/>
@@ -2372,7 +2441,6 @@
         <w:jc w:val="both"/>
       </w:pPr>
       <w:r>
-        <w:lastRenderedPageBreak/>
         <w:t xml:space="preserve"> </w:t>
       </w:r>
     </w:p>
@@ -3133,9 +3201,9 @@
           <w:bCs/>
         </w:rPr>
         <w:drawing>
-          <wp:inline distT="0" distB="0" distL="0" distR="0" wp14:anchorId="65A908FC" wp14:editId="31D60D76">
-            <wp:extent cx="2596896" cy="1767272"/>
-            <wp:effectExtent l="0" t="0" r="0" b="4445"/>
+          <wp:inline distT="0" distB="0" distL="0" distR="0" wp14:anchorId="65A908FC" wp14:editId="5CEB23B0">
+            <wp:extent cx="3568745" cy="2428646"/>
+            <wp:effectExtent l="0" t="0" r="0" b="0"/>
             <wp:docPr id="6" name="Resim 6" descr="metin, ekran, ekran görüntüsü içeren bir resim&#10;&#10;Açıklama otomatik olarak oluşturuldu"/>
             <wp:cNvGraphicFramePr>
               <a:graphicFrameLocks xmlns:a="http://schemas.openxmlformats.org/drawingml/2006/main" noChangeAspect="1"/>
@@ -3156,7 +3224,7 @@
                   <pic:spPr>
                     <a:xfrm>
                       <a:off x="0" y="0"/>
-                      <a:ext cx="2602867" cy="1771335"/>
+                      <a:ext cx="3584306" cy="2439236"/>
                     </a:xfrm>
                     <a:prstGeom prst="rect">
                       <a:avLst/>
@@ -3174,6 +3242,7 @@
         <w:pStyle w:val="Balk1"/>
         <w:jc w:val="center"/>
       </w:pPr>
+      <w:bookmarkStart w:id="2" w:name="_Toc98522064"/>
       <w:r>
         <w:t xml:space="preserve">Veri </w:t>
       </w:r>
@@ -3181,12 +3250,1488 @@
       <w:r>
         <w:t>Tipleri</w:t>
       </w:r>
-      <w:proofErr w:type="spellEnd"/>
+      <w:bookmarkEnd w:id="2"/>
+      <w:proofErr w:type="spellEnd"/>
+    </w:p>
+    <w:p>
+      <w:proofErr w:type="spellStart"/>
+      <w:r>
+        <w:t>Javascript</w:t>
+      </w:r>
+      <w:proofErr w:type="spellEnd"/>
+      <w:r>
+        <w:t xml:space="preserve"> </w:t>
+      </w:r>
+      <w:proofErr w:type="spellStart"/>
+      <w:r>
+        <w:t>te</w:t>
+      </w:r>
+      <w:proofErr w:type="spellEnd"/>
+      <w:r>
+        <w:t xml:space="preserve"> </w:t>
+      </w:r>
+      <w:proofErr w:type="spellStart"/>
+      <w:r>
+        <w:t>değişken</w:t>
+      </w:r>
+      <w:proofErr w:type="spellEnd"/>
+      <w:r>
+        <w:t xml:space="preserve"> </w:t>
+      </w:r>
+      <w:proofErr w:type="spellStart"/>
+      <w:r>
+        <w:t>tiplerimizi</w:t>
+      </w:r>
+      <w:proofErr w:type="spellEnd"/>
+      <w:r>
+        <w:t xml:space="preserve"> </w:t>
+      </w:r>
+      <w:proofErr w:type="spellStart"/>
+      <w:r>
+        <w:t>diğer</w:t>
+      </w:r>
+      <w:proofErr w:type="spellEnd"/>
+      <w:r>
+        <w:t xml:space="preserve"> </w:t>
+      </w:r>
+      <w:proofErr w:type="spellStart"/>
+      <w:r>
+        <w:t>değişkenler</w:t>
+      </w:r>
+      <w:proofErr w:type="spellEnd"/>
+      <w:r>
+        <w:t xml:space="preserve"> </w:t>
+      </w:r>
+      <w:proofErr w:type="spellStart"/>
+      <w:r>
+        <w:t>ile</w:t>
+      </w:r>
+      <w:proofErr w:type="spellEnd"/>
+      <w:r>
+        <w:t xml:space="preserve"> </w:t>
+      </w:r>
+      <w:proofErr w:type="spellStart"/>
+      <w:r>
+        <w:t>benzerlik</w:t>
+      </w:r>
+      <w:proofErr w:type="spellEnd"/>
+      <w:r>
+        <w:t xml:space="preserve"> </w:t>
+      </w:r>
+      <w:proofErr w:type="spellStart"/>
+      <w:r>
+        <w:t>göstermektedir</w:t>
+      </w:r>
+      <w:proofErr w:type="spellEnd"/>
+      <w:r>
+        <w:t xml:space="preserve"> (int float double decimal object …).</w:t>
+      </w:r>
+      <w:r>
+        <w:t xml:space="preserve"> </w:t>
+      </w:r>
+      <w:proofErr w:type="spellStart"/>
+      <w:r>
+        <w:t>Javascript</w:t>
+      </w:r>
+      <w:proofErr w:type="spellEnd"/>
+      <w:r>
+        <w:t xml:space="preserve"> </w:t>
+      </w:r>
+      <w:proofErr w:type="spellStart"/>
+      <w:r>
+        <w:t>te</w:t>
+      </w:r>
+      <w:proofErr w:type="spellEnd"/>
+      <w:r>
+        <w:t xml:space="preserve"> </w:t>
+      </w:r>
+      <w:proofErr w:type="spellStart"/>
+      <w:r>
+        <w:rPr>
+          <w:b/>
+          <w:bCs/>
+        </w:rPr>
+        <w:t>iki</w:t>
+      </w:r>
+      <w:proofErr w:type="spellEnd"/>
+      <w:r>
+        <w:rPr>
+          <w:b/>
+          <w:bCs/>
+        </w:rPr>
+        <w:t xml:space="preserve"> </w:t>
+      </w:r>
+      <w:proofErr w:type="spellStart"/>
+      <w:r>
+        <w:rPr>
+          <w:b/>
+          <w:bCs/>
+        </w:rPr>
+        <w:t>farklı</w:t>
+      </w:r>
+      <w:proofErr w:type="spellEnd"/>
+      <w:r>
+        <w:rPr>
+          <w:b/>
+          <w:bCs/>
+        </w:rPr>
+        <w:t xml:space="preserve"> </w:t>
+      </w:r>
+      <w:proofErr w:type="spellStart"/>
+      <w:r>
+        <w:rPr>
+          <w:b/>
+          <w:bCs/>
+        </w:rPr>
+        <w:t>değişken</w:t>
+      </w:r>
+      <w:proofErr w:type="spellEnd"/>
+      <w:r>
+        <w:t xml:space="preserve"> tipi </w:t>
+      </w:r>
+      <w:proofErr w:type="spellStart"/>
+      <w:r>
+        <w:t>bulunur</w:t>
+      </w:r>
+      <w:proofErr w:type="spellEnd"/>
+      <w:r>
+        <w:t xml:space="preserve">. </w:t>
+      </w:r>
+      <w:proofErr w:type="spellStart"/>
+      <w:r>
+        <w:t>Bunlardan</w:t>
+      </w:r>
+      <w:proofErr w:type="spellEnd"/>
+      <w:r>
+        <w:t xml:space="preserve"> </w:t>
+      </w:r>
+      <w:proofErr w:type="spellStart"/>
+      <w:r>
+        <w:t>birisi</w:t>
+      </w:r>
+      <w:proofErr w:type="spellEnd"/>
+      <w:r>
+        <w:t xml:space="preserve"> </w:t>
+      </w:r>
+      <w:r>
+        <w:rPr>
+          <w:b/>
+          <w:bCs/>
+        </w:rPr>
+        <w:t>primitive</w:t>
+      </w:r>
+      <w:r>
+        <w:t xml:space="preserve">, </w:t>
+      </w:r>
+      <w:proofErr w:type="spellStart"/>
+      <w:r>
+        <w:t>diğeri</w:t>
+      </w:r>
+      <w:proofErr w:type="spellEnd"/>
+      <w:r>
+        <w:t xml:space="preserve"> </w:t>
+      </w:r>
+      <w:proofErr w:type="spellStart"/>
+      <w:r>
+        <w:t>ise</w:t>
+      </w:r>
+      <w:proofErr w:type="spellEnd"/>
+      <w:r>
+        <w:t xml:space="preserve"> </w:t>
+      </w:r>
+      <w:proofErr w:type="spellStart"/>
+      <w:r>
+        <w:rPr>
+          <w:b/>
+          <w:bCs/>
+        </w:rPr>
+        <w:t>Referans</w:t>
+      </w:r>
+      <w:proofErr w:type="spellEnd"/>
+    </w:p>
+    <w:p>
+      <w:pPr>
+        <w:pStyle w:val="ListeParagraf"/>
+        <w:numPr>
+          <w:ilvl w:val="0"/>
+          <w:numId w:val="4"/>
+        </w:numPr>
+      </w:pPr>
+      <w:r>
+        <w:t xml:space="preserve">Primitive </w:t>
+      </w:r>
+      <w:proofErr w:type="spellStart"/>
+      <w:r>
+        <w:t>veri</w:t>
+      </w:r>
+      <w:proofErr w:type="spellEnd"/>
+      <w:r>
+        <w:t xml:space="preserve"> tipi </w:t>
+      </w:r>
+      <w:proofErr w:type="spellStart"/>
+      <w:r>
+        <w:t>ilkel</w:t>
+      </w:r>
+      <w:proofErr w:type="spellEnd"/>
+      <w:r>
+        <w:t xml:space="preserve"> </w:t>
+      </w:r>
+      <w:proofErr w:type="spellStart"/>
+      <w:r>
+        <w:t>veri</w:t>
+      </w:r>
+      <w:proofErr w:type="spellEnd"/>
+      <w:r>
+        <w:t xml:space="preserve"> </w:t>
+      </w:r>
+      <w:proofErr w:type="spellStart"/>
+      <w:r>
+        <w:t>tiplerine</w:t>
+      </w:r>
+      <w:proofErr w:type="spellEnd"/>
+      <w:r>
+        <w:t xml:space="preserve"> </w:t>
+      </w:r>
+      <w:proofErr w:type="spellStart"/>
+      <w:r>
+        <w:t>denmektedir</w:t>
+      </w:r>
+      <w:proofErr w:type="spellEnd"/>
+      <w:r>
+        <w:t xml:space="preserve">. </w:t>
+      </w:r>
+      <w:r>
+        <w:rPr>
+          <w:sz w:val="14"/>
+          <w:szCs w:val="14"/>
+        </w:rPr>
+        <w:t>(</w:t>
+      </w:r>
+      <w:r>
+        <w:rPr>
+          <w:sz w:val="14"/>
+          <w:szCs w:val="14"/>
+        </w:rPr>
+        <w:t xml:space="preserve">C# </w:t>
+      </w:r>
+      <w:proofErr w:type="spellStart"/>
+      <w:r>
+        <w:rPr>
+          <w:sz w:val="14"/>
+          <w:szCs w:val="14"/>
+        </w:rPr>
+        <w:t>taki</w:t>
+      </w:r>
+      <w:proofErr w:type="spellEnd"/>
+      <w:r>
+        <w:rPr>
+          <w:sz w:val="14"/>
+          <w:szCs w:val="14"/>
+        </w:rPr>
+        <w:t xml:space="preserve"> </w:t>
+      </w:r>
+      <w:r>
+        <w:rPr>
+          <w:sz w:val="14"/>
+          <w:szCs w:val="14"/>
+        </w:rPr>
+        <w:t xml:space="preserve">int float double char string </w:t>
+      </w:r>
+      <w:proofErr w:type="gramStart"/>
+      <w:r>
+        <w:rPr>
+          <w:sz w:val="14"/>
+          <w:szCs w:val="14"/>
+        </w:rPr>
+        <w:t>…..</w:t>
+      </w:r>
+      <w:proofErr w:type="gramEnd"/>
+      <w:r>
+        <w:rPr>
+          <w:sz w:val="14"/>
+          <w:szCs w:val="14"/>
+        </w:rPr>
+        <w:t xml:space="preserve"> </w:t>
+      </w:r>
+      <w:proofErr w:type="spellStart"/>
+      <w:r>
+        <w:rPr>
+          <w:sz w:val="14"/>
+          <w:szCs w:val="14"/>
+        </w:rPr>
+        <w:t>gibi</w:t>
+      </w:r>
+      <w:proofErr w:type="spellEnd"/>
+      <w:r>
+        <w:rPr>
+          <w:sz w:val="14"/>
+          <w:szCs w:val="14"/>
+        </w:rPr>
+        <w:t xml:space="preserve"> </w:t>
+      </w:r>
+      <w:proofErr w:type="spellStart"/>
+      <w:r>
+        <w:rPr>
+          <w:sz w:val="14"/>
+          <w:szCs w:val="14"/>
+        </w:rPr>
+        <w:t>düşünülebilir</w:t>
+      </w:r>
+      <w:proofErr w:type="spellEnd"/>
+      <w:r>
+        <w:rPr>
+          <w:sz w:val="14"/>
+          <w:szCs w:val="14"/>
+        </w:rPr>
+        <w:t>.</w:t>
+      </w:r>
+      <w:r>
+        <w:rPr>
+          <w:sz w:val="14"/>
+          <w:szCs w:val="14"/>
+        </w:rPr>
+        <w:t>)</w:t>
+      </w:r>
+    </w:p>
+    <w:p>
+      <w:pPr>
+        <w:ind w:left="360"/>
+        <w:jc w:val="center"/>
+      </w:pPr>
+      <w:r>
+        <w:rPr>
+          <w:noProof/>
+        </w:rPr>
+        <w:lastRenderedPageBreak/>
+        <w:drawing>
+          <wp:inline distT="0" distB="0" distL="0" distR="0" wp14:anchorId="671686B8" wp14:editId="6BD72BD2">
+            <wp:extent cx="5158357" cy="3862426"/>
+            <wp:effectExtent l="0" t="0" r="4445" b="5080"/>
+            <wp:docPr id="9" name="Resim 9"/>
+            <wp:cNvGraphicFramePr>
+              <a:graphicFrameLocks xmlns:a="http://schemas.openxmlformats.org/drawingml/2006/main" noChangeAspect="1"/>
+            </wp:cNvGraphicFramePr>
+            <a:graphic xmlns:a="http://schemas.openxmlformats.org/drawingml/2006/main">
+              <a:graphicData uri="http://schemas.openxmlformats.org/drawingml/2006/picture">
+                <pic:pic xmlns:pic="http://schemas.openxmlformats.org/drawingml/2006/picture">
+                  <pic:nvPicPr>
+                    <pic:cNvPr id="0" name="Picture 1"/>
+                    <pic:cNvPicPr>
+                      <a:picLocks noChangeAspect="1" noChangeArrowheads="1"/>
+                    </pic:cNvPicPr>
+                  </pic:nvPicPr>
+                  <pic:blipFill>
+                    <a:blip r:embed="rId14">
+                      <a:extLst>
+                        <a:ext uri="{28A0092B-C50C-407E-A947-70E740481C1C}">
+                          <a14:useLocalDpi xmlns:a14="http://schemas.microsoft.com/office/drawing/2010/main" val="0"/>
+                        </a:ext>
+                      </a:extLst>
+                    </a:blip>
+                    <a:srcRect/>
+                    <a:stretch>
+                      <a:fillRect/>
+                    </a:stretch>
+                  </pic:blipFill>
+                  <pic:spPr bwMode="auto">
+                    <a:xfrm>
+                      <a:off x="0" y="0"/>
+                      <a:ext cx="5162335" cy="3865404"/>
+                    </a:xfrm>
+                    <a:prstGeom prst="rect">
+                      <a:avLst/>
+                    </a:prstGeom>
+                    <a:noFill/>
+                    <a:ln>
+                      <a:noFill/>
+                    </a:ln>
+                  </pic:spPr>
+                </pic:pic>
+              </a:graphicData>
+            </a:graphic>
+          </wp:inline>
+        </w:drawing>
+      </w:r>
+    </w:p>
+    <w:p>
+      <w:pPr>
+        <w:pStyle w:val="ListeParagraf"/>
+        <w:numPr>
+          <w:ilvl w:val="0"/>
+          <w:numId w:val="4"/>
+        </w:numPr>
+      </w:pPr>
+      <w:r>
+        <w:t xml:space="preserve">REFERANS VERİ </w:t>
+      </w:r>
+      <w:proofErr w:type="gramStart"/>
+      <w:r>
+        <w:t>TİPLERİ :</w:t>
+      </w:r>
+      <w:proofErr w:type="gramEnd"/>
+    </w:p>
+    <w:p>
+      <w:pPr>
+        <w:jc w:val="center"/>
+      </w:pPr>
+      <w:r>
+        <w:drawing>
+          <wp:inline distT="0" distB="0" distL="0" distR="0" wp14:anchorId="559EA2DB" wp14:editId="1372ECB6">
+            <wp:extent cx="4740249" cy="2899858"/>
+            <wp:effectExtent l="0" t="0" r="3810" b="0"/>
+            <wp:docPr id="10" name="Resim 10" descr="metin içeren bir resim&#10;&#10;Açıklama otomatik olarak oluşturuldu"/>
+            <wp:cNvGraphicFramePr>
+              <a:graphicFrameLocks xmlns:a="http://schemas.openxmlformats.org/drawingml/2006/main" noChangeAspect="1"/>
+            </wp:cNvGraphicFramePr>
+            <a:graphic xmlns:a="http://schemas.openxmlformats.org/drawingml/2006/main">
+              <a:graphicData uri="http://schemas.openxmlformats.org/drawingml/2006/picture">
+                <pic:pic xmlns:pic="http://schemas.openxmlformats.org/drawingml/2006/picture">
+                  <pic:nvPicPr>
+                    <pic:cNvPr id="10" name="Resim 10" descr="metin içeren bir resim&#10;&#10;Açıklama otomatik olarak oluşturuldu"/>
+                    <pic:cNvPicPr/>
+                  </pic:nvPicPr>
+                  <pic:blipFill>
+                    <a:blip r:embed="rId15"/>
+                    <a:stretch>
+                      <a:fillRect/>
+                    </a:stretch>
+                  </pic:blipFill>
+                  <pic:spPr>
+                    <a:xfrm>
+                      <a:off x="0" y="0"/>
+                      <a:ext cx="4751495" cy="2906738"/>
+                    </a:xfrm>
+                    <a:prstGeom prst="rect">
+                      <a:avLst/>
+                    </a:prstGeom>
+                  </pic:spPr>
+                </pic:pic>
+              </a:graphicData>
+            </a:graphic>
+          </wp:inline>
+        </w:drawing>
+      </w:r>
+    </w:p>
+    <w:p>
+      <w:pPr>
+        <w:jc w:val="center"/>
+      </w:pPr>
+      <w:r>
+        <w:drawing>
+          <wp:inline distT="0" distB="0" distL="0" distR="0" wp14:anchorId="2886FAF2" wp14:editId="302A9B48">
+            <wp:extent cx="4887364" cy="651053"/>
+            <wp:effectExtent l="0" t="0" r="0" b="0"/>
+            <wp:docPr id="13" name="Resim 13" descr="metin içeren bir resim&#10;&#10;Açıklama otomatik olarak oluşturuldu"/>
+            <wp:cNvGraphicFramePr>
+              <a:graphicFrameLocks xmlns:a="http://schemas.openxmlformats.org/drawingml/2006/main" noChangeAspect="1"/>
+            </wp:cNvGraphicFramePr>
+            <a:graphic xmlns:a="http://schemas.openxmlformats.org/drawingml/2006/main">
+              <a:graphicData uri="http://schemas.openxmlformats.org/drawingml/2006/picture">
+                <pic:pic xmlns:pic="http://schemas.openxmlformats.org/drawingml/2006/picture">
+                  <pic:nvPicPr>
+                    <pic:cNvPr id="13" name="Resim 13" descr="metin içeren bir resim&#10;&#10;Açıklama otomatik olarak oluşturuldu"/>
+                    <pic:cNvPicPr/>
+                  </pic:nvPicPr>
+                  <pic:blipFill>
+                    <a:blip r:embed="rId16"/>
+                    <a:stretch>
+                      <a:fillRect/>
+                    </a:stretch>
+                  </pic:blipFill>
+                  <pic:spPr>
+                    <a:xfrm>
+                      <a:off x="0" y="0"/>
+                      <a:ext cx="5008791" cy="667228"/>
+                    </a:xfrm>
+                    <a:prstGeom prst="rect">
+                      <a:avLst/>
+                    </a:prstGeom>
+                  </pic:spPr>
+                </pic:pic>
+              </a:graphicData>
+            </a:graphic>
+          </wp:inline>
+        </w:drawing>
+      </w:r>
+    </w:p>
+    <w:p>
+      <w:pPr>
+        <w:jc w:val="center"/>
+      </w:pPr>
+      <w:r>
+        <w:lastRenderedPageBreak/>
+        <w:drawing>
+          <wp:inline distT="0" distB="0" distL="0" distR="0" wp14:anchorId="42D631BE" wp14:editId="4E63C244">
+            <wp:extent cx="5508346" cy="1391211"/>
+            <wp:effectExtent l="0" t="0" r="0" b="0"/>
+            <wp:docPr id="11" name="Resim 11" descr="metin içeren bir resim&#10;&#10;Açıklama otomatik olarak oluşturuldu"/>
+            <wp:cNvGraphicFramePr>
+              <a:graphicFrameLocks xmlns:a="http://schemas.openxmlformats.org/drawingml/2006/main" noChangeAspect="1"/>
+            </wp:cNvGraphicFramePr>
+            <a:graphic xmlns:a="http://schemas.openxmlformats.org/drawingml/2006/main">
+              <a:graphicData uri="http://schemas.openxmlformats.org/drawingml/2006/picture">
+                <pic:pic xmlns:pic="http://schemas.openxmlformats.org/drawingml/2006/picture">
+                  <pic:nvPicPr>
+                    <pic:cNvPr id="11" name="Resim 11" descr="metin içeren bir resim&#10;&#10;Açıklama otomatik olarak oluşturuldu"/>
+                    <pic:cNvPicPr/>
+                  </pic:nvPicPr>
+                  <pic:blipFill>
+                    <a:blip r:embed="rId17"/>
+                    <a:stretch>
+                      <a:fillRect/>
+                    </a:stretch>
+                  </pic:blipFill>
+                  <pic:spPr>
+                    <a:xfrm>
+                      <a:off x="0" y="0"/>
+                      <a:ext cx="5547999" cy="1401226"/>
+                    </a:xfrm>
+                    <a:prstGeom prst="rect">
+                      <a:avLst/>
+                    </a:prstGeom>
+                  </pic:spPr>
+                </pic:pic>
+              </a:graphicData>
+            </a:graphic>
+          </wp:inline>
+        </w:drawing>
+      </w:r>
+    </w:p>
+    <w:p>
+      <w:pPr>
+        <w:jc w:val="center"/>
+      </w:pPr>
+      <w:r>
+        <w:drawing>
+          <wp:inline distT="0" distB="0" distL="0" distR="0" wp14:anchorId="02C359BB" wp14:editId="6C2F9B09">
+            <wp:extent cx="4037990" cy="864161"/>
+            <wp:effectExtent l="0" t="0" r="635" b="0"/>
+            <wp:docPr id="12" name="Resim 12" descr="metin içeren bir resim&#10;&#10;Açıklama otomatik olarak oluşturuldu"/>
+            <wp:cNvGraphicFramePr>
+              <a:graphicFrameLocks xmlns:a="http://schemas.openxmlformats.org/drawingml/2006/main" noChangeAspect="1"/>
+            </wp:cNvGraphicFramePr>
+            <a:graphic xmlns:a="http://schemas.openxmlformats.org/drawingml/2006/main">
+              <a:graphicData uri="http://schemas.openxmlformats.org/drawingml/2006/picture">
+                <pic:pic xmlns:pic="http://schemas.openxmlformats.org/drawingml/2006/picture">
+                  <pic:nvPicPr>
+                    <pic:cNvPr id="12" name="Resim 12" descr="metin içeren bir resim&#10;&#10;Açıklama otomatik olarak oluşturuldu"/>
+                    <pic:cNvPicPr/>
+                  </pic:nvPicPr>
+                  <pic:blipFill>
+                    <a:blip r:embed="rId18"/>
+                    <a:stretch>
+                      <a:fillRect/>
+                    </a:stretch>
+                  </pic:blipFill>
+                  <pic:spPr>
+                    <a:xfrm>
+                      <a:off x="0" y="0"/>
+                      <a:ext cx="4077935" cy="872710"/>
+                    </a:xfrm>
+                    <a:prstGeom prst="rect">
+                      <a:avLst/>
+                    </a:prstGeom>
+                  </pic:spPr>
+                </pic:pic>
+              </a:graphicData>
+            </a:graphic>
+          </wp:inline>
+        </w:drawing>
+      </w:r>
+    </w:p>
+    <w:p/>
+    <w:p>
+      <w:proofErr w:type="spellStart"/>
+      <w:r>
+        <w:t>Nasıl</w:t>
+      </w:r>
+      <w:proofErr w:type="spellEnd"/>
+      <w:r>
+        <w:t xml:space="preserve"> </w:t>
+      </w:r>
+      <w:proofErr w:type="spellStart"/>
+      <w:r>
+        <w:t>kullanıldıkları</w:t>
+      </w:r>
+      <w:proofErr w:type="spellEnd"/>
+      <w:r>
+        <w:t xml:space="preserve">, </w:t>
+      </w:r>
+      <w:proofErr w:type="spellStart"/>
+      <w:r>
+        <w:t>tanımlandıkları</w:t>
+      </w:r>
+      <w:proofErr w:type="spellEnd"/>
+      <w:r>
+        <w:t xml:space="preserve"> </w:t>
+      </w:r>
+      <w:proofErr w:type="spellStart"/>
+      <w:r>
+        <w:t>gibi</w:t>
+      </w:r>
+      <w:proofErr w:type="spellEnd"/>
+      <w:r>
+        <w:t xml:space="preserve"> </w:t>
+      </w:r>
+      <w:proofErr w:type="spellStart"/>
+      <w:r>
+        <w:t>çeşitli</w:t>
+      </w:r>
+      <w:proofErr w:type="spellEnd"/>
+      <w:r>
+        <w:t xml:space="preserve"> </w:t>
+      </w:r>
+      <w:proofErr w:type="spellStart"/>
+      <w:r>
+        <w:t>bilgiler</w:t>
+      </w:r>
+      <w:proofErr w:type="spellEnd"/>
+      <w:r>
+        <w:t xml:space="preserve"> </w:t>
+      </w:r>
+      <w:proofErr w:type="spellStart"/>
+      <w:r>
+        <w:t>bir</w:t>
+      </w:r>
+      <w:proofErr w:type="spellEnd"/>
+      <w:r>
+        <w:t xml:space="preserve"> </w:t>
+      </w:r>
+      <w:proofErr w:type="spellStart"/>
+      <w:r>
+        <w:t>yukarıdaki</w:t>
+      </w:r>
+      <w:proofErr w:type="spellEnd"/>
+      <w:r>
+        <w:t xml:space="preserve"> </w:t>
+      </w:r>
+      <w:proofErr w:type="spellStart"/>
+      <w:r>
+        <w:t>menüde</w:t>
+      </w:r>
+      <w:proofErr w:type="spellEnd"/>
+      <w:r>
+        <w:t xml:space="preserve"> </w:t>
+      </w:r>
+      <w:proofErr w:type="spellStart"/>
+      <w:r>
+        <w:t>aktaılmış</w:t>
+      </w:r>
+      <w:proofErr w:type="spellEnd"/>
+      <w:r>
+        <w:t xml:space="preserve"> </w:t>
+      </w:r>
+      <w:proofErr w:type="spellStart"/>
+      <w:r>
+        <w:t>bulunmaktadır</w:t>
+      </w:r>
+      <w:proofErr w:type="spellEnd"/>
+      <w:r>
+        <w:t xml:space="preserve">. </w:t>
+      </w:r>
+      <w:r>
+        <w:t xml:space="preserve">Primitive </w:t>
+      </w:r>
+      <w:proofErr w:type="spellStart"/>
+      <w:r>
+        <w:t>ve</w:t>
+      </w:r>
+      <w:proofErr w:type="spellEnd"/>
+      <w:r>
+        <w:t xml:space="preserve"> </w:t>
+      </w:r>
+      <w:proofErr w:type="spellStart"/>
+      <w:r>
+        <w:t>referans</w:t>
+      </w:r>
+      <w:proofErr w:type="spellEnd"/>
+      <w:r>
+        <w:t xml:space="preserve"> (</w:t>
+      </w:r>
+      <w:proofErr w:type="spellStart"/>
+      <w:r>
+        <w:t>ilkel</w:t>
+      </w:r>
+      <w:proofErr w:type="spellEnd"/>
+      <w:r>
+        <w:t xml:space="preserve"> </w:t>
+      </w:r>
+      <w:proofErr w:type="spellStart"/>
+      <w:r>
+        <w:t>ve</w:t>
+      </w:r>
+      <w:proofErr w:type="spellEnd"/>
+      <w:r>
+        <w:t xml:space="preserve"> </w:t>
+      </w:r>
+      <w:proofErr w:type="spellStart"/>
+      <w:r>
+        <w:t>referans</w:t>
+      </w:r>
+      <w:proofErr w:type="spellEnd"/>
+      <w:r>
+        <w:t>)</w:t>
+      </w:r>
+      <w:r>
+        <w:t>:</w:t>
+      </w:r>
+    </w:p>
+    <w:p>
+      <w:r>
+        <w:t xml:space="preserve">Primitive </w:t>
+      </w:r>
+      <w:proofErr w:type="spellStart"/>
+      <w:r>
+        <w:t>veri</w:t>
+      </w:r>
+      <w:proofErr w:type="spellEnd"/>
+      <w:r>
+        <w:t xml:space="preserve"> tipi </w:t>
+      </w:r>
+      <w:proofErr w:type="spellStart"/>
+      <w:r>
+        <w:t>sadece</w:t>
+      </w:r>
+      <w:proofErr w:type="spellEnd"/>
+      <w:r>
+        <w:t xml:space="preserve"> </w:t>
+      </w:r>
+      <w:proofErr w:type="spellStart"/>
+      <w:r>
+        <w:t>bir</w:t>
+      </w:r>
+      <w:proofErr w:type="spellEnd"/>
+      <w:r>
+        <w:t xml:space="preserve"> </w:t>
+      </w:r>
+      <w:proofErr w:type="spellStart"/>
+      <w:r>
+        <w:t>verinin</w:t>
+      </w:r>
+      <w:proofErr w:type="spellEnd"/>
+      <w:r>
+        <w:t xml:space="preserve"> </w:t>
+      </w:r>
+      <w:proofErr w:type="spellStart"/>
+      <w:r>
+        <w:t>değeridir</w:t>
+      </w:r>
+      <w:proofErr w:type="spellEnd"/>
+      <w:r>
+        <w:t xml:space="preserve">. </w:t>
+      </w:r>
+      <w:proofErr w:type="spellStart"/>
+      <w:r>
+        <w:t>Referans</w:t>
+      </w:r>
+      <w:proofErr w:type="spellEnd"/>
+      <w:r>
+        <w:t xml:space="preserve"> </w:t>
+      </w:r>
+      <w:proofErr w:type="spellStart"/>
+      <w:r>
+        <w:t>ise</w:t>
+      </w:r>
+      <w:proofErr w:type="spellEnd"/>
+      <w:r>
+        <w:t xml:space="preserve"> </w:t>
+      </w:r>
+      <w:proofErr w:type="spellStart"/>
+      <w:r>
+        <w:t>bellek</w:t>
+      </w:r>
+      <w:proofErr w:type="spellEnd"/>
+      <w:r>
+        <w:t xml:space="preserve"> </w:t>
+      </w:r>
+      <w:proofErr w:type="spellStart"/>
+      <w:r>
+        <w:t>üzerinde</w:t>
+      </w:r>
+      <w:proofErr w:type="spellEnd"/>
+      <w:r>
+        <w:t xml:space="preserve"> </w:t>
+      </w:r>
+      <w:proofErr w:type="spellStart"/>
+      <w:r>
+        <w:t>bir</w:t>
+      </w:r>
+      <w:proofErr w:type="spellEnd"/>
+      <w:r>
+        <w:t xml:space="preserve"> </w:t>
+      </w:r>
+      <w:proofErr w:type="spellStart"/>
+      <w:r>
+        <w:t>yer</w:t>
+      </w:r>
+      <w:proofErr w:type="spellEnd"/>
+      <w:r>
+        <w:t xml:space="preserve"> </w:t>
+      </w:r>
+      <w:proofErr w:type="spellStart"/>
+      <w:r>
+        <w:t>tutar</w:t>
+      </w:r>
+      <w:proofErr w:type="spellEnd"/>
+      <w:r>
+        <w:t xml:space="preserve">. </w:t>
+      </w:r>
+      <w:proofErr w:type="spellStart"/>
+      <w:r>
+        <w:t>Ve</w:t>
+      </w:r>
+      <w:proofErr w:type="spellEnd"/>
+      <w:r>
+        <w:t xml:space="preserve"> o </w:t>
+      </w:r>
+      <w:proofErr w:type="spellStart"/>
+      <w:r>
+        <w:t>değer</w:t>
+      </w:r>
+      <w:proofErr w:type="spellEnd"/>
+      <w:r>
+        <w:t xml:space="preserve"> </w:t>
+      </w:r>
+      <w:proofErr w:type="spellStart"/>
+      <w:r>
+        <w:t>üzerinden</w:t>
+      </w:r>
+      <w:proofErr w:type="spellEnd"/>
+      <w:r>
+        <w:t xml:space="preserve"> </w:t>
+      </w:r>
+      <w:proofErr w:type="spellStart"/>
+      <w:r>
+        <w:t>iş</w:t>
+      </w:r>
+      <w:proofErr w:type="spellEnd"/>
+      <w:r>
+        <w:t xml:space="preserve"> </w:t>
+      </w:r>
+      <w:proofErr w:type="spellStart"/>
+      <w:r>
+        <w:t>yapar</w:t>
+      </w:r>
+      <w:proofErr w:type="spellEnd"/>
+      <w:r>
+        <w:t xml:space="preserve">. </w:t>
+      </w:r>
+      <w:proofErr w:type="spellStart"/>
+      <w:r>
+        <w:t>Birbirlerine</w:t>
+      </w:r>
+      <w:proofErr w:type="spellEnd"/>
+      <w:r>
+        <w:t xml:space="preserve"> </w:t>
+      </w:r>
+      <w:proofErr w:type="spellStart"/>
+      <w:r>
+        <w:t>eşitlenme</w:t>
+      </w:r>
+      <w:proofErr w:type="spellEnd"/>
+      <w:r>
+        <w:t xml:space="preserve"> </w:t>
+      </w:r>
+      <w:proofErr w:type="spellStart"/>
+      <w:r>
+        <w:t>durumunda</w:t>
+      </w:r>
+      <w:proofErr w:type="spellEnd"/>
+      <w:r>
+        <w:t xml:space="preserve"> </w:t>
+      </w:r>
+      <w:proofErr w:type="spellStart"/>
+      <w:r>
+        <w:t>bellek</w:t>
+      </w:r>
+      <w:proofErr w:type="spellEnd"/>
+      <w:r>
+        <w:t xml:space="preserve"> </w:t>
+      </w:r>
+      <w:proofErr w:type="spellStart"/>
+      <w:r>
+        <w:t>üzerinde</w:t>
+      </w:r>
+      <w:proofErr w:type="spellEnd"/>
+      <w:r>
+        <w:t xml:space="preserve"> </w:t>
+      </w:r>
+      <w:proofErr w:type="spellStart"/>
+      <w:r>
+        <w:t>aynı</w:t>
+      </w:r>
+      <w:proofErr w:type="spellEnd"/>
+      <w:r>
+        <w:t xml:space="preserve"> </w:t>
+      </w:r>
+      <w:proofErr w:type="spellStart"/>
+      <w:r>
+        <w:t>yer</w:t>
+      </w:r>
+      <w:proofErr w:type="spellEnd"/>
+      <w:r>
+        <w:t xml:space="preserve"> </w:t>
+      </w:r>
+      <w:proofErr w:type="spellStart"/>
+      <w:r>
+        <w:t>refere</w:t>
+      </w:r>
+      <w:proofErr w:type="spellEnd"/>
+      <w:r>
+        <w:t xml:space="preserve"> </w:t>
+      </w:r>
+      <w:proofErr w:type="spellStart"/>
+      <w:r>
+        <w:t>edileceğinden</w:t>
+      </w:r>
+      <w:proofErr w:type="spellEnd"/>
+      <w:r>
+        <w:t xml:space="preserve"> </w:t>
+      </w:r>
+      <w:proofErr w:type="spellStart"/>
+      <w:r>
+        <w:t>ötürü</w:t>
+      </w:r>
+      <w:proofErr w:type="spellEnd"/>
+      <w:r>
+        <w:t xml:space="preserve"> </w:t>
+      </w:r>
+      <w:proofErr w:type="spellStart"/>
+      <w:r>
+        <w:t>yapılan</w:t>
+      </w:r>
+      <w:proofErr w:type="spellEnd"/>
+      <w:r>
+        <w:t xml:space="preserve"> </w:t>
+      </w:r>
+      <w:proofErr w:type="spellStart"/>
+      <w:r>
+        <w:t>bir</w:t>
+      </w:r>
+      <w:proofErr w:type="spellEnd"/>
+      <w:r>
+        <w:t xml:space="preserve"> </w:t>
+      </w:r>
+      <w:proofErr w:type="spellStart"/>
+      <w:r>
+        <w:t>değişiklik</w:t>
+      </w:r>
+      <w:proofErr w:type="spellEnd"/>
+      <w:r>
+        <w:t xml:space="preserve"> </w:t>
+      </w:r>
+      <w:proofErr w:type="spellStart"/>
+      <w:r>
+        <w:t>tüm</w:t>
+      </w:r>
+      <w:proofErr w:type="spellEnd"/>
+      <w:r>
+        <w:t xml:space="preserve"> </w:t>
+      </w:r>
+      <w:proofErr w:type="spellStart"/>
+      <w:r>
+        <w:t>değişkenleri</w:t>
+      </w:r>
+      <w:proofErr w:type="spellEnd"/>
+      <w:r>
+        <w:t xml:space="preserve"> </w:t>
+      </w:r>
+      <w:proofErr w:type="spellStart"/>
+      <w:r>
+        <w:t>etkilemektedir</w:t>
+      </w:r>
+      <w:proofErr w:type="spellEnd"/>
+      <w:r>
+        <w:t>.</w:t>
+      </w:r>
+    </w:p>
+    <w:p>
+      <w:r>
+        <w:rPr>
+          <w:noProof/>
+        </w:rPr>
+        <w:drawing>
+          <wp:inline distT="0" distB="0" distL="0" distR="0" wp14:anchorId="7EE8E746" wp14:editId="704F2E62">
+            <wp:extent cx="5939790" cy="2070100"/>
+            <wp:effectExtent l="0" t="0" r="3810" b="6350"/>
+            <wp:docPr id="14" name="Resim 14"/>
+            <wp:cNvGraphicFramePr>
+              <a:graphicFrameLocks xmlns:a="http://schemas.openxmlformats.org/drawingml/2006/main" noChangeAspect="1"/>
+            </wp:cNvGraphicFramePr>
+            <a:graphic xmlns:a="http://schemas.openxmlformats.org/drawingml/2006/main">
+              <a:graphicData uri="http://schemas.openxmlformats.org/drawingml/2006/picture">
+                <pic:pic xmlns:pic="http://schemas.openxmlformats.org/drawingml/2006/picture">
+                  <pic:nvPicPr>
+                    <pic:cNvPr id="0" name="Picture 2"/>
+                    <pic:cNvPicPr>
+                      <a:picLocks noChangeAspect="1" noChangeArrowheads="1"/>
+                    </pic:cNvPicPr>
+                  </pic:nvPicPr>
+                  <pic:blipFill>
+                    <a:blip r:embed="rId19">
+                      <a:extLst>
+                        <a:ext uri="{28A0092B-C50C-407E-A947-70E740481C1C}">
+                          <a14:useLocalDpi xmlns:a14="http://schemas.microsoft.com/office/drawing/2010/main" val="0"/>
+                        </a:ext>
+                      </a:extLst>
+                    </a:blip>
+                    <a:srcRect/>
+                    <a:stretch>
+                      <a:fillRect/>
+                    </a:stretch>
+                  </pic:blipFill>
+                  <pic:spPr bwMode="auto">
+                    <a:xfrm>
+                      <a:off x="0" y="0"/>
+                      <a:ext cx="5939790" cy="2070100"/>
+                    </a:xfrm>
+                    <a:prstGeom prst="rect">
+                      <a:avLst/>
+                    </a:prstGeom>
+                    <a:noFill/>
+                    <a:ln>
+                      <a:noFill/>
+                    </a:ln>
+                  </pic:spPr>
+                </pic:pic>
+              </a:graphicData>
+            </a:graphic>
+          </wp:inline>
+        </w:drawing>
+      </w:r>
+    </w:p>
+    <w:p>
+      <w:proofErr w:type="spellStart"/>
+      <w:r>
+        <w:t>Referans</w:t>
+      </w:r>
+      <w:proofErr w:type="spellEnd"/>
+      <w:r>
+        <w:t xml:space="preserve"> Veri </w:t>
+      </w:r>
+      <w:proofErr w:type="spellStart"/>
+      <w:proofErr w:type="gramStart"/>
+      <w:r>
+        <w:t>tipinde</w:t>
+      </w:r>
+      <w:proofErr w:type="spellEnd"/>
+      <w:r>
+        <w:t xml:space="preserve"> :</w:t>
+      </w:r>
+      <w:proofErr w:type="gramEnd"/>
+      <w:r>
+        <w:t xml:space="preserve"> </w:t>
+      </w:r>
+      <w:r>
+        <w:rPr>
+          <w:noProof/>
+        </w:rPr>
+        <w:drawing>
+          <wp:inline distT="0" distB="0" distL="0" distR="0" wp14:anchorId="3DDDC817" wp14:editId="674872AB">
+            <wp:extent cx="5939790" cy="1726565"/>
+            <wp:effectExtent l="0" t="0" r="3810" b="6985"/>
+            <wp:docPr id="15" name="Resim 15"/>
+            <wp:cNvGraphicFramePr>
+              <a:graphicFrameLocks xmlns:a="http://schemas.openxmlformats.org/drawingml/2006/main" noChangeAspect="1"/>
+            </wp:cNvGraphicFramePr>
+            <a:graphic xmlns:a="http://schemas.openxmlformats.org/drawingml/2006/main">
+              <a:graphicData uri="http://schemas.openxmlformats.org/drawingml/2006/picture">
+                <pic:pic xmlns:pic="http://schemas.openxmlformats.org/drawingml/2006/picture">
+                  <pic:nvPicPr>
+                    <pic:cNvPr id="0" name="Picture 3"/>
+                    <pic:cNvPicPr>
+                      <a:picLocks noChangeAspect="1" noChangeArrowheads="1"/>
+                    </pic:cNvPicPr>
+                  </pic:nvPicPr>
+                  <pic:blipFill>
+                    <a:blip r:embed="rId20">
+                      <a:extLst>
+                        <a:ext uri="{28A0092B-C50C-407E-A947-70E740481C1C}">
+                          <a14:useLocalDpi xmlns:a14="http://schemas.microsoft.com/office/drawing/2010/main" val="0"/>
+                        </a:ext>
+                      </a:extLst>
+                    </a:blip>
+                    <a:srcRect/>
+                    <a:stretch>
+                      <a:fillRect/>
+                    </a:stretch>
+                  </pic:blipFill>
+                  <pic:spPr bwMode="auto">
+                    <a:xfrm>
+                      <a:off x="0" y="0"/>
+                      <a:ext cx="5939790" cy="1726565"/>
+                    </a:xfrm>
+                    <a:prstGeom prst="rect">
+                      <a:avLst/>
+                    </a:prstGeom>
+                    <a:noFill/>
+                    <a:ln>
+                      <a:noFill/>
+                    </a:ln>
+                  </pic:spPr>
+                </pic:pic>
+              </a:graphicData>
+            </a:graphic>
+          </wp:inline>
+        </w:drawing>
+      </w:r>
+    </w:p>
+    <w:p/>
+    <w:p>
+      <w:r>
+        <w:t xml:space="preserve"> </w:t>
+      </w:r>
+      <w:proofErr w:type="spellStart"/>
+      <w:r>
+        <w:t>Fakat</w:t>
+      </w:r>
+      <w:proofErr w:type="spellEnd"/>
+      <w:r>
+        <w:t xml:space="preserve"> </w:t>
+      </w:r>
+      <w:proofErr w:type="spellStart"/>
+      <w:r>
+        <w:t>önemli</w:t>
+      </w:r>
+      <w:proofErr w:type="spellEnd"/>
+      <w:r>
+        <w:t xml:space="preserve"> </w:t>
+      </w:r>
+      <w:proofErr w:type="spellStart"/>
+      <w:r>
+        <w:t>bir</w:t>
+      </w:r>
+      <w:proofErr w:type="spellEnd"/>
+      <w:r>
+        <w:t xml:space="preserve"> </w:t>
+      </w:r>
+      <w:proofErr w:type="spellStart"/>
+      <w:r>
+        <w:t>esas</w:t>
+      </w:r>
+      <w:proofErr w:type="spellEnd"/>
+      <w:r>
+        <w:t xml:space="preserve"> </w:t>
+      </w:r>
+      <w:proofErr w:type="spellStart"/>
+      <w:r>
+        <w:t>ise</w:t>
+      </w:r>
+      <w:proofErr w:type="spellEnd"/>
+      <w:r>
+        <w:t xml:space="preserve"> </w:t>
+      </w:r>
+      <w:proofErr w:type="spellStart"/>
+      <w:r>
+        <w:t>değişken</w:t>
+      </w:r>
+      <w:proofErr w:type="spellEnd"/>
+      <w:r>
+        <w:t xml:space="preserve"> </w:t>
+      </w:r>
+      <w:proofErr w:type="spellStart"/>
+      <w:r>
+        <w:t>oluştururlken</w:t>
+      </w:r>
+      <w:proofErr w:type="spellEnd"/>
+      <w:r>
+        <w:t xml:space="preserve"> </w:t>
+      </w:r>
+      <w:proofErr w:type="spellStart"/>
+      <w:r>
+        <w:t>bu</w:t>
+      </w:r>
+      <w:proofErr w:type="spellEnd"/>
+      <w:r>
+        <w:t xml:space="preserve"> tip </w:t>
+      </w:r>
+      <w:proofErr w:type="spellStart"/>
+      <w:r>
+        <w:t>kelimeleri</w:t>
+      </w:r>
+      <w:proofErr w:type="spellEnd"/>
+      <w:r>
+        <w:t xml:space="preserve"> </w:t>
+      </w:r>
+      <w:proofErr w:type="spellStart"/>
+      <w:r>
+        <w:t>yerine</w:t>
+      </w:r>
+      <w:proofErr w:type="spellEnd"/>
+      <w:r>
+        <w:t xml:space="preserve"> 3 </w:t>
+      </w:r>
+      <w:proofErr w:type="spellStart"/>
+      <w:r>
+        <w:t>seçeneğimiz</w:t>
+      </w:r>
+      <w:proofErr w:type="spellEnd"/>
+      <w:r>
+        <w:t xml:space="preserve"> </w:t>
+      </w:r>
+      <w:proofErr w:type="spellStart"/>
+      <w:r>
+        <w:t>vardır</w:t>
+      </w:r>
+      <w:proofErr w:type="spellEnd"/>
+      <w:r>
+        <w:t>.</w:t>
+      </w:r>
+    </w:p>
+    <w:p/>
+    <w:p>
+      <w:pPr>
+        <w:rPr>
+          <w:b/>
+          <w:bCs/>
+        </w:rPr>
+      </w:pPr>
+    </w:p>
+    <w:p>
+      <w:proofErr w:type="gramStart"/>
+      <w:r>
+        <w:rPr>
+          <w:b/>
+          <w:bCs/>
+        </w:rPr>
+        <w:t>Var :</w:t>
+      </w:r>
+      <w:proofErr w:type="gramEnd"/>
+      <w:r>
+        <w:t xml:space="preserve"> C# </w:t>
+      </w:r>
+      <w:proofErr w:type="spellStart"/>
+      <w:r>
+        <w:t>taki</w:t>
+      </w:r>
+      <w:proofErr w:type="spellEnd"/>
+      <w:r>
+        <w:t xml:space="preserve"> </w:t>
+      </w:r>
+      <w:proofErr w:type="spellStart"/>
+      <w:r>
+        <w:t>ile</w:t>
+      </w:r>
+      <w:proofErr w:type="spellEnd"/>
+      <w:r>
+        <w:t xml:space="preserve"> </w:t>
+      </w:r>
+      <w:proofErr w:type="spellStart"/>
+      <w:r>
+        <w:t>aynı</w:t>
+      </w:r>
+      <w:proofErr w:type="spellEnd"/>
+      <w:r>
+        <w:t xml:space="preserve"> </w:t>
+      </w:r>
+      <w:proofErr w:type="spellStart"/>
+      <w:r>
+        <w:t>olup</w:t>
+      </w:r>
+      <w:proofErr w:type="spellEnd"/>
+      <w:r>
+        <w:t xml:space="preserve"> </w:t>
+      </w:r>
+      <w:proofErr w:type="spellStart"/>
+      <w:r>
+        <w:t>içerisinde</w:t>
+      </w:r>
+      <w:proofErr w:type="spellEnd"/>
+      <w:r>
+        <w:t xml:space="preserve"> her </w:t>
+      </w:r>
+      <w:proofErr w:type="spellStart"/>
+      <w:r>
+        <w:t>veri</w:t>
+      </w:r>
+      <w:proofErr w:type="spellEnd"/>
+      <w:r>
+        <w:t xml:space="preserve"> </w:t>
+      </w:r>
+      <w:proofErr w:type="spellStart"/>
+      <w:r>
+        <w:t>tipini</w:t>
+      </w:r>
+      <w:proofErr w:type="spellEnd"/>
+      <w:r>
+        <w:t xml:space="preserve"> </w:t>
+      </w:r>
+      <w:proofErr w:type="spellStart"/>
+      <w:r>
+        <w:t>tutabilen</w:t>
+      </w:r>
+      <w:proofErr w:type="spellEnd"/>
+      <w:r>
+        <w:t xml:space="preserve"> </w:t>
+      </w:r>
+      <w:proofErr w:type="spellStart"/>
+      <w:r>
+        <w:t>ve</w:t>
+      </w:r>
+      <w:proofErr w:type="spellEnd"/>
+      <w:r>
+        <w:t xml:space="preserve"> </w:t>
+      </w:r>
+      <w:proofErr w:type="spellStart"/>
+      <w:r>
+        <w:t>değişiklik</w:t>
+      </w:r>
+      <w:proofErr w:type="spellEnd"/>
+      <w:r>
+        <w:t xml:space="preserve"> </w:t>
+      </w:r>
+      <w:proofErr w:type="spellStart"/>
+      <w:r>
+        <w:t>yapmamıza</w:t>
+      </w:r>
+      <w:proofErr w:type="spellEnd"/>
+      <w:r>
+        <w:t xml:space="preserve"> </w:t>
+      </w:r>
+      <w:proofErr w:type="spellStart"/>
+      <w:r>
+        <w:t>izin</w:t>
+      </w:r>
+      <w:proofErr w:type="spellEnd"/>
+      <w:r>
+        <w:t xml:space="preserve"> </w:t>
+      </w:r>
+      <w:proofErr w:type="spellStart"/>
+      <w:r>
+        <w:t>veren</w:t>
+      </w:r>
+      <w:proofErr w:type="spellEnd"/>
+      <w:r>
+        <w:t xml:space="preserve"> </w:t>
+      </w:r>
+      <w:proofErr w:type="spellStart"/>
+      <w:r>
+        <w:t>bir</w:t>
+      </w:r>
+      <w:proofErr w:type="spellEnd"/>
+      <w:r>
+        <w:t xml:space="preserve"> </w:t>
+      </w:r>
+      <w:proofErr w:type="spellStart"/>
+      <w:r>
+        <w:t>değişken</w:t>
+      </w:r>
+      <w:proofErr w:type="spellEnd"/>
+      <w:r>
+        <w:t xml:space="preserve"> </w:t>
+      </w:r>
+      <w:proofErr w:type="spellStart"/>
+      <w:r>
+        <w:t>gibidir</w:t>
+      </w:r>
+      <w:proofErr w:type="spellEnd"/>
+      <w:r>
+        <w:t xml:space="preserve">. C# </w:t>
+      </w:r>
+      <w:proofErr w:type="spellStart"/>
+      <w:r>
+        <w:t>takine</w:t>
+      </w:r>
+      <w:proofErr w:type="spellEnd"/>
+      <w:r>
+        <w:t xml:space="preserve"> </w:t>
+      </w:r>
+      <w:proofErr w:type="spellStart"/>
+      <w:r>
+        <w:t>nazaran</w:t>
+      </w:r>
+      <w:proofErr w:type="spellEnd"/>
+      <w:r>
+        <w:t xml:space="preserve"> ilk </w:t>
+      </w:r>
+      <w:proofErr w:type="spellStart"/>
+      <w:r>
+        <w:t>tanımlandığındaki</w:t>
+      </w:r>
+      <w:proofErr w:type="spellEnd"/>
+      <w:r>
+        <w:t xml:space="preserve"> tip e </w:t>
+      </w:r>
+      <w:proofErr w:type="spellStart"/>
+      <w:r>
+        <w:t>bağlı</w:t>
+      </w:r>
+      <w:proofErr w:type="spellEnd"/>
+      <w:r>
+        <w:t xml:space="preserve"> </w:t>
+      </w:r>
+      <w:proofErr w:type="spellStart"/>
+      <w:r>
+        <w:t>kalmayıp</w:t>
+      </w:r>
+      <w:proofErr w:type="spellEnd"/>
+      <w:r>
+        <w:t xml:space="preserve"> (dynamic) </w:t>
+      </w:r>
+      <w:proofErr w:type="spellStart"/>
+      <w:r>
+        <w:t>çalışmasıdır</w:t>
+      </w:r>
+      <w:proofErr w:type="spellEnd"/>
+      <w:r>
+        <w:t xml:space="preserve">. </w:t>
+      </w:r>
+    </w:p>
+    <w:p>
+      <w:pPr>
+        <w:jc w:val="center"/>
+      </w:pPr>
+      <w:r>
+        <w:drawing>
+          <wp:inline distT="0" distB="0" distL="0" distR="0" wp14:anchorId="6F75F8FB" wp14:editId="0387BC34">
+            <wp:extent cx="1559182" cy="1726387"/>
+            <wp:effectExtent l="0" t="0" r="3175" b="7620"/>
+            <wp:docPr id="8" name="Resim 8" descr="metin içeren bir resim&#10;&#10;Açıklama otomatik olarak oluşturuldu"/>
+            <wp:cNvGraphicFramePr>
+              <a:graphicFrameLocks xmlns:a="http://schemas.openxmlformats.org/drawingml/2006/main" noChangeAspect="1"/>
+            </wp:cNvGraphicFramePr>
+            <a:graphic xmlns:a="http://schemas.openxmlformats.org/drawingml/2006/main">
+              <a:graphicData uri="http://schemas.openxmlformats.org/drawingml/2006/picture">
+                <pic:pic xmlns:pic="http://schemas.openxmlformats.org/drawingml/2006/picture">
+                  <pic:nvPicPr>
+                    <pic:cNvPr id="8" name="Resim 8" descr="metin içeren bir resim&#10;&#10;Açıklama otomatik olarak oluşturuldu"/>
+                    <pic:cNvPicPr/>
+                  </pic:nvPicPr>
+                  <pic:blipFill>
+                    <a:blip r:embed="rId21"/>
+                    <a:stretch>
+                      <a:fillRect/>
+                    </a:stretch>
+                  </pic:blipFill>
+                  <pic:spPr>
+                    <a:xfrm>
+                      <a:off x="0" y="0"/>
+                      <a:ext cx="1573574" cy="1742322"/>
+                    </a:xfrm>
+                    <a:prstGeom prst="rect">
+                      <a:avLst/>
+                    </a:prstGeom>
+                  </pic:spPr>
+                </pic:pic>
+              </a:graphicData>
+            </a:graphic>
+          </wp:inline>
+        </w:drawing>
+      </w:r>
     </w:p>
     <w:p/>
     <w:p/>
+    <w:p>
+      <w:r>
+        <w:t xml:space="preserve">Let: </w:t>
+      </w:r>
+    </w:p>
     <w:p/>
-    <w:p/>
+    <w:p>
+      <w:r>
+        <w:t xml:space="preserve">Const: </w:t>
+      </w:r>
+    </w:p>
     <w:p>
       <w:pPr>
         <w:jc w:val="both"/>
@@ -3213,7 +4758,7 @@
       </w:pPr>
     </w:p>
     <w:sectPr>
-      <w:headerReference w:type="default" r:id="rId14"/>
+      <w:headerReference w:type="default" r:id="rId22"/>
       <w:pgSz w:w="12240" w:h="15840"/>
       <w:pgMar w:top="1440" w:right="1440" w:bottom="1440" w:left="1440" w:header="720" w:footer="720" w:gutter="0"/>
       <w:pgNumType w:start="0"/>
@@ -3294,6 +4839,119 @@
 <file path=word/numbering.xml><?xml version="1.0" encoding="utf-8"?>
 <w:numbering xmlns:wpc="http://schemas.microsoft.com/office/word/2010/wordprocessingCanvas" xmlns:cx="http://schemas.microsoft.com/office/drawing/2014/chartex" xmlns:cx1="http://schemas.microsoft.com/office/drawing/2015/9/8/chartex" xmlns:cx2="http://schemas.microsoft.com/office/drawing/2015/10/21/chartex" xmlns:cx3="http://schemas.microsoft.com/office/drawing/2016/5/9/chartex" xmlns:cx4="http://schemas.microsoft.com/office/drawing/2016/5/10/chartex" xmlns:cx5="http://schemas.microsoft.com/office/drawing/2016/5/11/chartex" xmlns:cx6="http://schemas.microsoft.com/office/drawing/2016/5/12/chartex" xmlns:cx7="http://schemas.microsoft.com/office/drawing/2016/5/13/chartex" xmlns:cx8="http://schemas.microsoft.com/office/drawing/2016/5/14/chartex" xmlns:mc="http://schemas.openxmlformats.org/markup-compatibility/2006" xmlns:aink="http://schemas.microsoft.com/office/drawing/2016/ink" xmlns:am3d="http://schemas.microsoft.com/office/drawing/2017/model3d" xmlns:o="urn:schemas-microsoft-com:office:office" xmlns:r="http://schemas.openxmlformats.org/officeDocument/2006/relationships" xmlns:m="http://schemas.openxmlformats.org/officeDocument/2006/math" xmlns:v="urn:schemas-microsoft-com:vml" xmlns:wp14="http://schemas.microsoft.com/office/word/2010/wordprocessingDrawing" xmlns:wp="http://schemas.openxmlformats.org/drawingml/2006/wordprocessingDrawing" xmlns:w10="urn:schemas-microsoft-com:office:word" xmlns:w="http://schemas.openxmlformats.org/wordprocessingml/2006/main" xmlns:w14="http://schemas.microsoft.com/office/word/2010/wordml" xmlns:w15="http://schemas.microsoft.com/office/word/2012/wordml" xmlns:w16cex="http://schemas.microsoft.com/office/word/2018/wordml/cex" xmlns:w16cid="http://schemas.microsoft.com/office/word/2016/wordml/cid" xmlns:w16="http://schemas.microsoft.com/office/word/2018/wordml" xmlns:w16sdtdh="http://schemas.microsoft.com/office/word/2020/wordml/sdtdatahash" xmlns:w16se="http://schemas.microsoft.com/office/word/2015/wordml/symex" xmlns:wpg="http://schemas.microsoft.com/office/word/2010/wordprocessingGroup" xmlns:wpi="http://schemas.microsoft.com/office/word/2010/wordprocessingInk" xmlns:wne="http://schemas.microsoft.com/office/word/2006/wordml" xmlns:wps="http://schemas.microsoft.com/office/word/2010/wordprocessingShape" mc:Ignorable="w14 w15 w16se w16cid w16 w16cex w16sdtdh wp14">
   <w:abstractNum w:abstractNumId="0" w15:restartNumberingAfterBreak="0">
+    <w:nsid w:val="14EF3A41"/>
+    <w:multiLevelType w:val="hybridMultilevel"/>
+    <w:tmpl w:val="86F8794E"/>
+    <w:lvl w:ilvl="0" w:tplc="04090001">
+      <w:start w:val="1"/>
+      <w:numFmt w:val="bullet"/>
+      <w:lvlText w:val=""/>
+      <w:lvlJc w:val="left"/>
+      <w:pPr>
+        <w:ind w:left="720" w:hanging="360"/>
+      </w:pPr>
+      <w:rPr>
+        <w:rFonts w:ascii="Symbol" w:hAnsi="Symbol" w:hint="default"/>
+      </w:rPr>
+    </w:lvl>
+    <w:lvl w:ilvl="1" w:tplc="04090003" w:tentative="1">
+      <w:start w:val="1"/>
+      <w:numFmt w:val="bullet"/>
+      <w:lvlText w:val="o"/>
+      <w:lvlJc w:val="left"/>
+      <w:pPr>
+        <w:ind w:left="1440" w:hanging="360"/>
+      </w:pPr>
+      <w:rPr>
+        <w:rFonts w:ascii="Courier New" w:hAnsi="Courier New" w:cs="Courier New" w:hint="default"/>
+      </w:rPr>
+    </w:lvl>
+    <w:lvl w:ilvl="2" w:tplc="04090005" w:tentative="1">
+      <w:start w:val="1"/>
+      <w:numFmt w:val="bullet"/>
+      <w:lvlText w:val=""/>
+      <w:lvlJc w:val="left"/>
+      <w:pPr>
+        <w:ind w:left="2160" w:hanging="360"/>
+      </w:pPr>
+      <w:rPr>
+        <w:rFonts w:ascii="Wingdings" w:hAnsi="Wingdings" w:hint="default"/>
+      </w:rPr>
+    </w:lvl>
+    <w:lvl w:ilvl="3" w:tplc="04090001" w:tentative="1">
+      <w:start w:val="1"/>
+      <w:numFmt w:val="bullet"/>
+      <w:lvlText w:val=""/>
+      <w:lvlJc w:val="left"/>
+      <w:pPr>
+        <w:ind w:left="2880" w:hanging="360"/>
+      </w:pPr>
+      <w:rPr>
+        <w:rFonts w:ascii="Symbol" w:hAnsi="Symbol" w:hint="default"/>
+      </w:rPr>
+    </w:lvl>
+    <w:lvl w:ilvl="4" w:tplc="04090003" w:tentative="1">
+      <w:start w:val="1"/>
+      <w:numFmt w:val="bullet"/>
+      <w:lvlText w:val="o"/>
+      <w:lvlJc w:val="left"/>
+      <w:pPr>
+        <w:ind w:left="3600" w:hanging="360"/>
+      </w:pPr>
+      <w:rPr>
+        <w:rFonts w:ascii="Courier New" w:hAnsi="Courier New" w:cs="Courier New" w:hint="default"/>
+      </w:rPr>
+    </w:lvl>
+    <w:lvl w:ilvl="5" w:tplc="04090005" w:tentative="1">
+      <w:start w:val="1"/>
+      <w:numFmt w:val="bullet"/>
+      <w:lvlText w:val=""/>
+      <w:lvlJc w:val="left"/>
+      <w:pPr>
+        <w:ind w:left="4320" w:hanging="360"/>
+      </w:pPr>
+      <w:rPr>
+        <w:rFonts w:ascii="Wingdings" w:hAnsi="Wingdings" w:hint="default"/>
+      </w:rPr>
+    </w:lvl>
+    <w:lvl w:ilvl="6" w:tplc="04090001" w:tentative="1">
+      <w:start w:val="1"/>
+      <w:numFmt w:val="bullet"/>
+      <w:lvlText w:val=""/>
+      <w:lvlJc w:val="left"/>
+      <w:pPr>
+        <w:ind w:left="5040" w:hanging="360"/>
+      </w:pPr>
+      <w:rPr>
+        <w:rFonts w:ascii="Symbol" w:hAnsi="Symbol" w:hint="default"/>
+      </w:rPr>
+    </w:lvl>
+    <w:lvl w:ilvl="7" w:tplc="04090003" w:tentative="1">
+      <w:start w:val="1"/>
+      <w:numFmt w:val="bullet"/>
+      <w:lvlText w:val="o"/>
+      <w:lvlJc w:val="left"/>
+      <w:pPr>
+        <w:ind w:left="5760" w:hanging="360"/>
+      </w:pPr>
+      <w:rPr>
+        <w:rFonts w:ascii="Courier New" w:hAnsi="Courier New" w:cs="Courier New" w:hint="default"/>
+      </w:rPr>
+    </w:lvl>
+    <w:lvl w:ilvl="8" w:tplc="04090005" w:tentative="1">
+      <w:start w:val="1"/>
+      <w:numFmt w:val="bullet"/>
+      <w:lvlText w:val=""/>
+      <w:lvlJc w:val="left"/>
+      <w:pPr>
+        <w:ind w:left="6480" w:hanging="360"/>
+      </w:pPr>
+      <w:rPr>
+        <w:rFonts w:ascii="Wingdings" w:hAnsi="Wingdings" w:hint="default"/>
+      </w:rPr>
+    </w:lvl>
+  </w:abstractNum>
+  <w:abstractNum w:abstractNumId="1" w15:restartNumberingAfterBreak="0">
     <w:nsid w:val="367A31CA"/>
     <w:multiLevelType w:val="hybridMultilevel"/>
     <w:tmpl w:val="07102A4A"/>
@@ -3382,7 +5040,7 @@
       </w:pPr>
     </w:lvl>
   </w:abstractNum>
-  <w:abstractNum w:abstractNumId="1" w15:restartNumberingAfterBreak="0">
+  <w:abstractNum w:abstractNumId="2" w15:restartNumberingAfterBreak="0">
     <w:nsid w:val="4D7078A3"/>
     <w:multiLevelType w:val="hybridMultilevel"/>
     <w:tmpl w:val="8B8272E2"/>
@@ -3495,7 +5153,7 @@
       </w:rPr>
     </w:lvl>
   </w:abstractNum>
-  <w:abstractNum w:abstractNumId="2" w15:restartNumberingAfterBreak="0">
+  <w:abstractNum w:abstractNumId="3" w15:restartNumberingAfterBreak="0">
     <w:nsid w:val="78BD33C3"/>
     <w:multiLevelType w:val="hybridMultilevel"/>
     <w:tmpl w:val="85FEE226"/>
@@ -3608,13 +5266,16 @@
     </w:lvl>
   </w:abstractNum>
   <w:num w:numId="1">
+    <w:abstractNumId w:val="3"/>
+  </w:num>
+  <w:num w:numId="2">
+    <w:abstractNumId w:val="1"/>
+  </w:num>
+  <w:num w:numId="3">
     <w:abstractNumId w:val="2"/>
   </w:num>
-  <w:num w:numId="2">
+  <w:num w:numId="4">
     <w:abstractNumId w:val="0"/>
-  </w:num>
-  <w:num w:numId="3">
-    <w:abstractNumId w:val="1"/>
   </w:num>
 </w:numbering>
 </file>

</xml_diff>